<commit_message>
Updated instructions and rubric
</commit_message>
<xml_diff>
--- a/Labs/Lab02/Lab2Instructions-Identity+Auth+Roles.docx
+++ b/Labs/Lab02/Lab2Instructions-Identity+Auth+Roles.docx
@@ -25,17 +25,13 @@
         <w:spacing w:after="120"/>
         <w:rPr>
           <w:rFonts w:asciiTheme="minorHAnsi" w:hAnsiTheme="minorHAnsi" w:cs="Arial"/>
-          <w:sz w:val="24"/>
-          <w:szCs w:val="24"/>
-        </w:rPr>
-      </w:pPr>
-      <w:r>
-        <w:rPr>
-          <w:rFonts w:asciiTheme="minorHAnsi" w:hAnsiTheme="minorHAnsi" w:cs="Arial"/>
-          <w:sz w:val="24"/>
-          <w:szCs w:val="24"/>
-        </w:rPr>
-        <w:t>Get practice:</w:t>
+        </w:rPr>
+      </w:pPr>
+      <w:r>
+        <w:rPr>
+          <w:rFonts w:asciiTheme="minorHAnsi" w:hAnsiTheme="minorHAnsi" w:cs="Arial"/>
+        </w:rPr>
+        <w:t>Practice writing code to:</w:t>
       </w:r>
     </w:p>
     <w:p>
@@ -53,7 +49,37 @@
         <w:rPr>
           <w:rFonts w:asciiTheme="minorHAnsi" w:hAnsiTheme="minorHAnsi" w:cs="Arial"/>
         </w:rPr>
-        <w:t>Creating and managing user roles</w:t>
+        <w:t>Crea</w:t>
+      </w:r>
+      <w:r>
+        <w:rPr>
+          <w:rFonts w:asciiTheme="minorHAnsi" w:hAnsiTheme="minorHAnsi" w:cs="Arial"/>
+        </w:rPr>
+        <w:t xml:space="preserve">te </w:t>
+      </w:r>
+      <w:r>
+        <w:rPr>
+          <w:rFonts w:asciiTheme="minorHAnsi" w:hAnsiTheme="minorHAnsi" w:cs="Arial"/>
+        </w:rPr>
+        <w:t>and manag</w:t>
+      </w:r>
+      <w:r>
+        <w:rPr>
+          <w:rFonts w:asciiTheme="minorHAnsi" w:hAnsiTheme="minorHAnsi" w:cs="Arial"/>
+        </w:rPr>
+        <w:t>e</w:t>
+      </w:r>
+      <w:r>
+        <w:rPr>
+          <w:rFonts w:asciiTheme="minorHAnsi" w:hAnsiTheme="minorHAnsi" w:cs="Arial"/>
+        </w:rPr>
+        <w:t xml:space="preserve"> user roles</w:t>
+      </w:r>
+      <w:r>
+        <w:rPr>
+          <w:rFonts w:asciiTheme="minorHAnsi" w:hAnsiTheme="minorHAnsi" w:cs="Arial"/>
+        </w:rPr>
+        <w:t>.</w:t>
       </w:r>
     </w:p>
     <w:p>
@@ -71,7 +97,25 @@
         <w:rPr>
           <w:rFonts w:asciiTheme="minorHAnsi" w:hAnsiTheme="minorHAnsi" w:cs="Arial"/>
         </w:rPr>
-        <w:t>Restricting access so only authorized users can access certain pages</w:t>
+        <w:t>Restrict</w:t>
+      </w:r>
+      <w:r>
+        <w:rPr>
+          <w:rFonts w:asciiTheme="minorHAnsi" w:hAnsiTheme="minorHAnsi" w:cs="Arial"/>
+        </w:rPr>
+        <w:t xml:space="preserve"> </w:t>
+      </w:r>
+      <w:r>
+        <w:rPr>
+          <w:rFonts w:asciiTheme="minorHAnsi" w:hAnsiTheme="minorHAnsi" w:cs="Arial"/>
+        </w:rPr>
+        <w:t>access so only authorized users can access certain pages</w:t>
+      </w:r>
+      <w:r>
+        <w:rPr>
+          <w:rFonts w:asciiTheme="minorHAnsi" w:hAnsiTheme="minorHAnsi" w:cs="Arial"/>
+        </w:rPr>
+        <w:t>.</w:t>
       </w:r>
     </w:p>
     <w:p>
@@ -89,7 +133,25 @@
         <w:rPr>
           <w:rFonts w:asciiTheme="minorHAnsi" w:hAnsiTheme="minorHAnsi" w:cs="Arial"/>
         </w:rPr>
-        <w:t>Seeding the web site with a default administrator</w:t>
+        <w:t>Seed</w:t>
+      </w:r>
+      <w:r>
+        <w:rPr>
+          <w:rFonts w:asciiTheme="minorHAnsi" w:hAnsiTheme="minorHAnsi" w:cs="Arial"/>
+        </w:rPr>
+        <w:t xml:space="preserve"> </w:t>
+      </w:r>
+      <w:r>
+        <w:rPr>
+          <w:rFonts w:asciiTheme="minorHAnsi" w:hAnsiTheme="minorHAnsi" w:cs="Arial"/>
+        </w:rPr>
+        <w:t>the web site with a default administrator</w:t>
+      </w:r>
+      <w:r>
+        <w:rPr>
+          <w:rFonts w:asciiTheme="minorHAnsi" w:hAnsiTheme="minorHAnsi" w:cs="Arial"/>
+        </w:rPr>
+        <w:t xml:space="preserve"> account.</w:t>
       </w:r>
     </w:p>
     <w:p>
@@ -194,6 +256,7 @@
           <w:b/>
         </w:rPr>
       </w:pPr>
+      <w:bookmarkStart w:id="0" w:name="_GoBack"/>
       <w:r>
         <w:rPr>
           <w:rFonts w:asciiTheme="majorHAnsi" w:hAnsiTheme="majorHAnsi" w:cstheme="majorHAnsi"/>
@@ -202,6 +265,7 @@
         <w:t>Part 2 – Your Web Site</w:t>
       </w:r>
     </w:p>
+    <w:bookmarkEnd w:id="0"/>
     <w:p>
       <w:pPr>
         <w:pStyle w:val="ListParagraph"/>
@@ -209,6 +273,7 @@
           <w:ilvl w:val="0"/>
           <w:numId w:val="11"/>
         </w:numPr>
+        <w:spacing w:line="240" w:lineRule="auto"/>
         <w:rPr>
           <w:rFonts w:asciiTheme="minorHAnsi" w:hAnsiTheme="minorHAnsi" w:cs="Arial"/>
         </w:rPr>
@@ -217,7 +282,7 @@
         <w:rPr>
           <w:rFonts w:asciiTheme="minorHAnsi" w:hAnsiTheme="minorHAnsi"/>
         </w:rPr>
-        <w:t>Add controller methods and views for  login and logout.</w:t>
+        <w:t>Add controller methods and views for login and logout.</w:t>
       </w:r>
     </w:p>
     <w:p>
@@ -271,7 +336,7 @@
       <w:pPr>
         <w:pStyle w:val="ListParagraph"/>
         <w:numPr>
-          <w:ilvl w:val="2"/>
+          <w:ilvl w:val="1"/>
           <w:numId w:val="11"/>
         </w:numPr>
         <w:rPr>
@@ -284,15 +349,20 @@
         </w:rPr>
         <w:t>Show all roles</w:t>
       </w:r>
+      <w:r>
+        <w:rPr>
+          <w:rFonts w:asciiTheme="minorHAnsi" w:hAnsiTheme="minorHAnsi" w:cs="Arial"/>
+        </w:rPr>
+        <w:t>.</w:t>
+      </w:r>
     </w:p>
     <w:p>
       <w:pPr>
         <w:pStyle w:val="ListParagraph"/>
         <w:numPr>
-          <w:ilvl w:val="2"/>
+          <w:ilvl w:val="1"/>
           <w:numId w:val="11"/>
         </w:numPr>
-        <w:ind w:left="270" w:right="765" w:hanging="270"/>
         <w:rPr>
           <w:rFonts w:asciiTheme="minorHAnsi" w:hAnsiTheme="minorHAnsi" w:cs="Arial"/>
         </w:rPr>
@@ -308,6 +378,12 @@
           <w:rFonts w:asciiTheme="minorHAnsi" w:hAnsiTheme="minorHAnsi" w:cs="Arial"/>
         </w:rPr>
         <w:t xml:space="preserve"> (add or remove users)</w:t>
+      </w:r>
+      <w:r>
+        <w:rPr>
+          <w:rFonts w:asciiTheme="minorHAnsi" w:hAnsiTheme="minorHAnsi" w:cs="Arial"/>
+        </w:rPr>
+        <w:t>.</w:t>
       </w:r>
     </w:p>
     <w:p>
@@ -318,26 +394,6 @@
           <w:numId w:val="11"/>
         </w:numPr>
         <w:rPr>
-          <w:rFonts w:asciiTheme="minorHAnsi" w:hAnsiTheme="minorHAnsi"/>
-        </w:rPr>
-        <w:sectPr>
-          <w:type w:val="continuous"/>
-          <w:pgSz w:w="12240" w:h="15840"/>
-          <w:pgMar w:top="1440" w:right="1350" w:bottom="1440" w:left="1440" w:header="720" w:footer="720" w:gutter="0"/>
-          <w:cols w:num="2" w:space="720"/>
-          <w:titlePg/>
-          <w:docGrid w:linePitch="360"/>
-        </w:sectPr>
-      </w:pPr>
-    </w:p>
-    <w:p>
-      <w:pPr>
-        <w:pStyle w:val="ListParagraph"/>
-        <w:numPr>
-          <w:ilvl w:val="0"/>
-          <w:numId w:val="11"/>
-        </w:numPr>
-        <w:rPr>
           <w:rFonts w:asciiTheme="minorHAnsi" w:hAnsiTheme="minorHAnsi" w:cs="Arial"/>
         </w:rPr>
       </w:pPr>
@@ -353,8 +409,12 @@
         </w:rPr>
         <w:t xml:space="preserve"> account</w:t>
       </w:r>
-      <w:bookmarkStart w:id="0" w:name="_GoBack"/>
-      <w:bookmarkEnd w:id="0"/>
+      <w:r>
+        <w:rPr>
+          <w:rFonts w:asciiTheme="minorHAnsi" w:hAnsiTheme="minorHAnsi" w:cs="Arial"/>
+        </w:rPr>
+        <w:t>.</w:t>
+      </w:r>
     </w:p>
     <w:p>
       <w:pPr>
@@ -404,7 +464,19 @@
         <w:rPr>
           <w:rFonts w:asciiTheme="minorHAnsi" w:hAnsiTheme="minorHAnsi" w:cs="Arial"/>
         </w:rPr>
-        <w:t>no role, just require authentication</w:t>
+        <w:t>N</w:t>
+      </w:r>
+      <w:r>
+        <w:rPr>
+          <w:rFonts w:asciiTheme="minorHAnsi" w:hAnsiTheme="minorHAnsi" w:cs="Arial"/>
+        </w:rPr>
+        <w:t>o role, just require authentication</w:t>
+      </w:r>
+      <w:r>
+        <w:rPr>
+          <w:rFonts w:asciiTheme="minorHAnsi" w:hAnsiTheme="minorHAnsi" w:cs="Arial"/>
+        </w:rPr>
+        <w:t>.</w:t>
       </w:r>
     </w:p>
     <w:p>
@@ -414,16 +486,27 @@
           <w:ilvl w:val="1"/>
           <w:numId w:val="11"/>
         </w:numPr>
-        <w:ind w:left="360"/>
-        <w:rPr>
-          <w:rFonts w:asciiTheme="minorHAnsi" w:hAnsiTheme="minorHAnsi" w:cs="Arial"/>
-        </w:rPr>
-      </w:pPr>
-      <w:r>
-        <w:rPr>
-          <w:rFonts w:asciiTheme="minorHAnsi" w:hAnsiTheme="minorHAnsi" w:cs="Arial"/>
-        </w:rPr>
-        <w:t>member</w:t>
+        <w:rPr>
+          <w:rFonts w:asciiTheme="minorHAnsi" w:hAnsiTheme="minorHAnsi" w:cs="Arial"/>
+        </w:rPr>
+      </w:pPr>
+      <w:r>
+        <w:rPr>
+          <w:rFonts w:asciiTheme="minorHAnsi" w:hAnsiTheme="minorHAnsi" w:cs="Arial"/>
+        </w:rPr>
+        <w:t>M</w:t>
+      </w:r>
+      <w:r>
+        <w:rPr>
+          <w:rFonts w:asciiTheme="minorHAnsi" w:hAnsiTheme="minorHAnsi" w:cs="Arial"/>
+        </w:rPr>
+        <w:t>ember</w:t>
+      </w:r>
+      <w:r>
+        <w:rPr>
+          <w:rFonts w:asciiTheme="minorHAnsi" w:hAnsiTheme="minorHAnsi" w:cs="Arial"/>
+        </w:rPr>
+        <w:t>.</w:t>
       </w:r>
     </w:p>
     <w:p>
@@ -433,16 +516,35 @@
           <w:ilvl w:val="1"/>
           <w:numId w:val="11"/>
         </w:numPr>
-        <w:ind w:left="360"/>
-        <w:rPr>
-          <w:rFonts w:asciiTheme="minorHAnsi" w:hAnsiTheme="minorHAnsi" w:cs="Arial"/>
-        </w:rPr>
-      </w:pPr>
-      <w:r>
-        <w:rPr>
-          <w:rFonts w:asciiTheme="minorHAnsi" w:hAnsiTheme="minorHAnsi" w:cs="Arial"/>
-        </w:rPr>
-        <w:t>admin</w:t>
+        <w:rPr>
+          <w:rFonts w:asciiTheme="minorHAnsi" w:hAnsiTheme="minorHAnsi" w:cs="Arial"/>
+        </w:rPr>
+        <w:sectPr>
+          <w:type w:val="continuous"/>
+          <w:pgSz w:w="12240" w:h="15840"/>
+          <w:pgMar w:top="1440" w:right="1440" w:bottom="1440" w:left="1440" w:header="720" w:footer="720" w:gutter="0"/>
+          <w:cols w:space="720"/>
+          <w:titlePg/>
+          <w:docGrid w:linePitch="360"/>
+        </w:sectPr>
+      </w:pPr>
+      <w:r>
+        <w:rPr>
+          <w:rFonts w:asciiTheme="minorHAnsi" w:hAnsiTheme="minorHAnsi" w:cs="Arial"/>
+        </w:rPr>
+        <w:t>A</w:t>
+      </w:r>
+      <w:r>
+        <w:rPr>
+          <w:rFonts w:asciiTheme="minorHAnsi" w:hAnsiTheme="minorHAnsi" w:cs="Arial"/>
+        </w:rPr>
+        <w:t>dmin</w:t>
+      </w:r>
+      <w:r>
+        <w:rPr>
+          <w:rFonts w:asciiTheme="minorHAnsi" w:hAnsiTheme="minorHAnsi" w:cs="Arial"/>
+        </w:rPr>
+        <w:t>.</w:t>
       </w:r>
     </w:p>
     <w:p>
@@ -454,26 +556,16 @@
           <w:sz w:val="28"/>
           <w:szCs w:val="28"/>
         </w:rPr>
-        <w:sectPr>
-          <w:type w:val="continuous"/>
-          <w:pgSz w:w="12240" w:h="15840"/>
-          <w:pgMar w:top="1440" w:right="1440" w:bottom="1440" w:left="1440" w:header="720" w:footer="720" w:gutter="0"/>
-          <w:cols w:num="2" w:space="720"/>
-          <w:titlePg/>
-          <w:docGrid w:linePitch="360"/>
-        </w:sectPr>
-      </w:pPr>
-    </w:p>
-    <w:p>
-      <w:pPr>
-        <w:spacing w:after="0" w:line="240" w:lineRule="auto"/>
+      </w:pPr>
+      <w:r>
         <w:rPr>
           <w:rFonts w:asciiTheme="majorHAnsi" w:hAnsiTheme="majorHAnsi" w:cstheme="majorHAnsi"/>
           <w:b/>
           <w:sz w:val="28"/>
           <w:szCs w:val="28"/>
         </w:rPr>
-      </w:pPr>
+        <w:br/>
+      </w:r>
       <w:r>
         <w:rPr>
           <w:rFonts w:asciiTheme="majorHAnsi" w:hAnsiTheme="majorHAnsi" w:cstheme="majorHAnsi"/>
@@ -481,7 +573,7 @@
           <w:sz w:val="28"/>
           <w:szCs w:val="28"/>
         </w:rPr>
-        <w:br/>
+        <w:t xml:space="preserve">Submission to </w:t>
       </w:r>
       <w:r>
         <w:rPr>
@@ -490,7 +582,7 @@
           <w:sz w:val="28"/>
           <w:szCs w:val="28"/>
         </w:rPr>
-        <w:t xml:space="preserve">Submission to </w:t>
+        <w:t xml:space="preserve">Git and </w:t>
       </w:r>
       <w:r>
         <w:rPr>
@@ -499,39 +591,30 @@
           <w:sz w:val="28"/>
           <w:szCs w:val="28"/>
         </w:rPr>
-        <w:t xml:space="preserve">Git and </w:t>
-      </w:r>
-      <w:r>
-        <w:rPr>
-          <w:rFonts w:asciiTheme="majorHAnsi" w:hAnsiTheme="majorHAnsi" w:cstheme="majorHAnsi"/>
-          <w:b/>
-          <w:sz w:val="28"/>
-          <w:szCs w:val="28"/>
-        </w:rPr>
         <w:t>Moodle</w:t>
       </w:r>
     </w:p>
     <w:p>
       <w:pPr>
+        <w:rPr>
+          <w:rFonts w:asciiTheme="majorHAnsi" w:hAnsiTheme="majorHAnsi"/>
+          <w:sz w:val="24"/>
+          <w:szCs w:val="24"/>
+          <w:u w:val="single"/>
+        </w:rPr>
+      </w:pPr>
+      <w:r>
         <w:rPr>
           <w:rFonts w:asciiTheme="minorHAnsi" w:hAnsiTheme="minorHAnsi"/>
           <w:sz w:val="24"/>
           <w:szCs w:val="24"/>
           <w:u w:val="single"/>
         </w:rPr>
-      </w:pPr>
-      <w:r>
-        <w:rPr>
-          <w:rFonts w:asciiTheme="minorHAnsi" w:hAnsiTheme="minorHAnsi"/>
-          <w:sz w:val="24"/>
-          <w:szCs w:val="24"/>
-          <w:u w:val="single"/>
-        </w:rPr>
         <w:br/>
       </w:r>
       <w:r>
         <w:rPr>
-          <w:rFonts w:asciiTheme="minorHAnsi" w:hAnsiTheme="minorHAnsi"/>
+          <w:rFonts w:asciiTheme="majorHAnsi" w:hAnsiTheme="majorHAnsi"/>
           <w:sz w:val="24"/>
           <w:szCs w:val="24"/>
           <w:u w:val="single"/>
@@ -546,17 +629,14 @@
           <w:ilvl w:val="0"/>
           <w:numId w:val="17"/>
         </w:numPr>
+        <w:spacing w:line="240" w:lineRule="auto"/>
         <w:rPr>
           <w:rFonts w:asciiTheme="minorHAnsi" w:hAnsiTheme="minorHAnsi"/>
-          <w:sz w:val="24"/>
-          <w:szCs w:val="24"/>
         </w:rPr>
       </w:pPr>
       <w:r>
         <w:rPr>
           <w:rFonts w:asciiTheme="minorHAnsi" w:hAnsiTheme="minorHAnsi"/>
-          <w:sz w:val="24"/>
-          <w:szCs w:val="24"/>
         </w:rPr>
         <w:t>Submit a single document containing screen-shots of your tutorial.</w:t>
       </w:r>
@@ -568,19 +648,22 @@
           <w:ilvl w:val="0"/>
           <w:numId w:val="17"/>
         </w:numPr>
+        <w:spacing w:line="240" w:lineRule="auto"/>
         <w:rPr>
           <w:rFonts w:asciiTheme="minorHAnsi" w:hAnsiTheme="minorHAnsi"/>
-          <w:sz w:val="24"/>
-          <w:szCs w:val="24"/>
         </w:rPr>
       </w:pPr>
       <w:r>
         <w:rPr>
           <w:rFonts w:asciiTheme="minorHAnsi" w:hAnsiTheme="minorHAnsi"/>
-          <w:sz w:val="24"/>
-          <w:szCs w:val="24"/>
         </w:rPr>
         <w:t>Commit your work to a branch of your Git repository named lab2-authorization</w:t>
+      </w:r>
+      <w:r>
+        <w:rPr>
+          <w:rFonts w:asciiTheme="minorHAnsi" w:hAnsiTheme="minorHAnsi"/>
+        </w:rPr>
+        <w:t>.</w:t>
       </w:r>
     </w:p>
     <w:p>
@@ -590,19 +673,22 @@
           <w:ilvl w:val="0"/>
           <w:numId w:val="17"/>
         </w:numPr>
+        <w:spacing w:line="240" w:lineRule="auto"/>
         <w:rPr>
           <w:rFonts w:asciiTheme="minorHAnsi" w:hAnsiTheme="minorHAnsi"/>
-          <w:sz w:val="24"/>
-          <w:szCs w:val="24"/>
         </w:rPr>
       </w:pPr>
       <w:r>
         <w:rPr>
           <w:rFonts w:asciiTheme="minorHAnsi" w:hAnsiTheme="minorHAnsi"/>
-          <w:sz w:val="24"/>
-          <w:szCs w:val="24"/>
         </w:rPr>
         <w:t>Send a pull request to your lab partner and to the instructor</w:t>
+      </w:r>
+      <w:r>
+        <w:rPr>
+          <w:rFonts w:asciiTheme="minorHAnsi" w:hAnsiTheme="minorHAnsi"/>
+        </w:rPr>
+        <w:t>.</w:t>
       </w:r>
     </w:p>
     <w:p>
@@ -612,38 +698,39 @@
           <w:ilvl w:val="0"/>
           <w:numId w:val="17"/>
         </w:numPr>
+        <w:spacing w:line="240" w:lineRule="auto"/>
         <w:rPr>
           <w:rFonts w:asciiTheme="minorHAnsi" w:hAnsiTheme="minorHAnsi"/>
-          <w:sz w:val="24"/>
-          <w:szCs w:val="24"/>
         </w:rPr>
       </w:pPr>
       <w:r>
         <w:rPr>
           <w:rFonts w:asciiTheme="minorHAnsi" w:hAnsiTheme="minorHAnsi"/>
-          <w:sz w:val="24"/>
-          <w:szCs w:val="24"/>
         </w:rPr>
         <w:t>When you get pull request from your lab partner, do a review of their code</w:t>
+      </w:r>
+      <w:r>
+        <w:rPr>
+          <w:rFonts w:asciiTheme="minorHAnsi" w:hAnsiTheme="minorHAnsi"/>
+        </w:rPr>
+        <w:t>.</w:t>
       </w:r>
     </w:p>
     <w:p>
       <w:pPr>
+        <w:pStyle w:val="ListParagraph"/>
         <w:numPr>
           <w:ilvl w:val="0"/>
           <w:numId w:val="17"/>
         </w:numPr>
+        <w:spacing w:line="240" w:lineRule="auto"/>
         <w:rPr>
           <w:rFonts w:asciiTheme="minorHAnsi" w:hAnsiTheme="minorHAnsi"/>
-          <w:sz w:val="24"/>
-          <w:szCs w:val="24"/>
         </w:rPr>
       </w:pPr>
       <w:r>
         <w:rPr>
           <w:rFonts w:asciiTheme="minorHAnsi" w:hAnsiTheme="minorHAnsi"/>
-          <w:sz w:val="24"/>
-          <w:szCs w:val="24"/>
         </w:rPr>
         <w:t>On Moodle, enter the URL of your lab partner’s branch with your code review using “online text”. Please do not put it in a comment.</w:t>
       </w:r>
@@ -651,7 +738,7 @@
     <w:p>
       <w:pPr>
         <w:rPr>
-          <w:rFonts w:asciiTheme="minorHAnsi" w:hAnsiTheme="minorHAnsi"/>
+          <w:rFonts w:asciiTheme="majorHAnsi" w:hAnsiTheme="majorHAnsi"/>
           <w:sz w:val="24"/>
           <w:szCs w:val="24"/>
           <w:u w:val="single"/>
@@ -659,7 +746,7 @@
       </w:pPr>
       <w:r>
         <w:rPr>
-          <w:rFonts w:asciiTheme="minorHAnsi" w:hAnsiTheme="minorHAnsi"/>
+          <w:rFonts w:asciiTheme="majorHAnsi" w:hAnsiTheme="majorHAnsi"/>
           <w:sz w:val="24"/>
           <w:szCs w:val="24"/>
           <w:u w:val="single"/>
@@ -674,6 +761,7 @@
           <w:numId w:val="14"/>
         </w:numPr>
         <w:spacing w:line="240" w:lineRule="auto"/>
+        <w:contextualSpacing/>
         <w:rPr>
           <w:rFonts w:asciiTheme="minorHAnsi" w:hAnsiTheme="minorHAnsi"/>
           <w:sz w:val="24"/>
@@ -696,6 +784,7 @@
           <w:numId w:val="14"/>
         </w:numPr>
         <w:spacing w:line="240" w:lineRule="auto"/>
+        <w:contextualSpacing/>
         <w:rPr>
           <w:rFonts w:asciiTheme="minorHAnsi" w:hAnsiTheme="minorHAnsi"/>
           <w:sz w:val="24"/>
@@ -718,6 +807,7 @@
           <w:numId w:val="14"/>
         </w:numPr>
         <w:spacing w:line="240" w:lineRule="auto"/>
+        <w:contextualSpacing/>
         <w:rPr>
           <w:rFonts w:asciiTheme="minorHAnsi" w:hAnsiTheme="minorHAnsi"/>
           <w:sz w:val="24"/>

</xml_diff>